<commit_message>
færdig med sidste billeder
</commit_message>
<xml_diff>
--- a/141939.docx
+++ b/141939.docx
@@ -31,6 +31,63 @@
         <w:rPr>
           <w:lang w:val="en-US"/>
         </w:rPr>
+        <w:t>images /</w:t>
+      </w:r>
+      <w:r>
+        <w:rPr>
+          <w:lang w:val="en-US"/>
+        </w:rPr>
+        <w:t>143636</w:t>
+      </w:r>
+    </w:p>
+    <w:p>
+      <w:pPr>
+        <w:rPr>
+          <w:lang w:val="en-US"/>
+        </w:rPr>
+      </w:pPr>
+      <w:r>
+        <w:rPr>
+          <w:lang w:val="en-US"/>
+        </w:rPr>
+        <w:t>images /</w:t>
+      </w:r>
+      <w:r>
+        <w:rPr>
+          <w:lang w:val="en-US"/>
+        </w:rPr>
+        <w:t>hummock1_top_7cm_1</w:t>
+      </w:r>
+    </w:p>
+    <w:p>
+      <w:pPr>
+        <w:rPr>
+          <w:lang w:val="en-US"/>
+        </w:rPr>
+      </w:pPr>
+      <w:r>
+        <w:rPr>
+          <w:lang w:val="en-US"/>
+        </w:rPr>
+        <w:t>images /</w:t>
+      </w:r>
+      <w:r>
+        <w:rPr>
+          <w:lang w:val="en-US"/>
+        </w:rPr>
+        <w:t>161532</w:t>
+      </w:r>
+    </w:p>
+    <w:p>
+      <w:pPr>
+        <w:rPr>
+          <w:lang w:val="en-US"/>
+        </w:rPr>
+      </w:pPr>
+      <w:r>
+        <w:rPr>
+          <w:lang w:val="en-US"/>
+        </w:rPr>
         <w:t>images</w:t>
       </w:r>
       <w:r>
@@ -43,7 +100,7 @@
         <w:rPr>
           <w:lang w:val="en-US"/>
         </w:rPr>
-        <w:t>143636</w:t>
+        <w:t>231857</w:t>
       </w:r>
     </w:p>
     <w:p>
@@ -68,75 +125,6 @@
         <w:rPr>
           <w:lang w:val="en-US"/>
         </w:rPr>
-        <w:t>hummock1_top_7cm_1</w:t>
-      </w:r>
-    </w:p>
-    <w:p>
-      <w:pPr>
-        <w:rPr>
-          <w:lang w:val="en-US"/>
-        </w:rPr>
-      </w:pPr>
-      <w:r>
-        <w:rPr>
-          <w:lang w:val="en-US"/>
-        </w:rPr>
-        <w:t>images</w:t>
-      </w:r>
-      <w:r>
-        <w:rPr>
-          <w:lang w:val="en-US"/>
-        </w:rPr>
-        <w:t xml:space="preserve"> /</w:t>
-      </w:r>
-      <w:r>
-        <w:rPr>
-          <w:lang w:val="en-US"/>
-        </w:rPr>
-        <w:t>161532</w:t>
-      </w:r>
-    </w:p>
-    <w:p>
-      <w:pPr>
-        <w:rPr>
-          <w:lang w:val="en-US"/>
-        </w:rPr>
-      </w:pPr>
-      <w:r>
-        <w:t>images</w:t>
-      </w:r>
-      <w:r>
-        <w:rPr>
-          <w:lang w:val="en-US"/>
-        </w:rPr>
-        <w:t xml:space="preserve"> /</w:t>
-      </w:r>
-      <w:r>
-        <w:rPr>
-          <w:lang w:val="en-US"/>
-        </w:rPr>
-        <w:t>231857</w:t>
-      </w:r>
-    </w:p>
-    <w:p>
-      <w:pPr>
-        <w:rPr>
-          <w:lang w:val="en-US"/>
-        </w:rPr>
-      </w:pPr>
-      <w:r>
-        <w:t>images</w:t>
-      </w:r>
-      <w:r>
-        <w:rPr>
-          <w:lang w:val="en-US"/>
-        </w:rPr>
-        <w:t xml:space="preserve"> /</w:t>
-      </w:r>
-      <w:r>
-        <w:rPr>
-          <w:lang w:val="en-US"/>
-        </w:rPr>
         <w:t>231937</w:t>
       </w:r>
     </w:p>
@@ -158,146 +146,80 @@
           <w:highlight w:val="yellow"/>
           <w:lang w:val="en-US"/>
         </w:rPr>
-        <w:t>images</w:t>
-      </w:r>
-      <w:r>
+        <w:t>images/20200219_141939.jpg</w:t>
+      </w:r>
+    </w:p>
+    <w:p>
+      <w:pPr>
         <w:rPr>
           <w:highlight w:val="yellow"/>
           <w:lang w:val="en-US"/>
         </w:rPr>
-        <w:t>/</w:t>
-      </w:r>
+      </w:pPr>
       <w:r>
         <w:rPr>
           <w:highlight w:val="yellow"/>
           <w:lang w:val="en-US"/>
         </w:rPr>
-        <w:t>20200219_141939.jpg</w:t>
-      </w:r>
-    </w:p>
-    <w:p>
-      <w:pPr>
-        <w:rPr>
-          <w:lang w:val="en-US"/>
-        </w:rPr>
-      </w:pPr>
-      <w:r>
-        <w:rPr>
-          <w:lang w:val="en-US"/>
-        </w:rPr>
-        <w:t>images</w:t>
-      </w:r>
-      <w:r>
-        <w:rPr>
-          <w:lang w:val="en-US"/>
-        </w:rPr>
-        <w:t>/</w:t>
-      </w:r>
-      <w:r>
-        <w:rPr>
-          <w:lang w:val="en-US"/>
-        </w:rPr>
-        <w:t>20200219_143636.jpg</w:t>
-      </w:r>
-    </w:p>
-    <w:p>
-      <w:pPr>
-        <w:rPr>
-          <w:lang w:val="en-US"/>
-        </w:rPr>
-      </w:pPr>
-      <w:r>
-        <w:rPr>
-          <w:lang w:val="en-US"/>
-        </w:rPr>
-        <w:t>images</w:t>
-      </w:r>
-      <w:r>
-        <w:rPr>
-          <w:lang w:val="en-US"/>
-        </w:rPr>
-        <w:t>/</w:t>
-      </w:r>
-      <w:r>
-        <w:rPr>
-          <w:lang w:val="en-US"/>
-        </w:rPr>
-        <w:t>hummock1_top_7cm_1.jpg</w:t>
-      </w:r>
-    </w:p>
-    <w:p>
-      <w:pPr>
-        <w:rPr>
-          <w:lang w:val="en-US"/>
-        </w:rPr>
-      </w:pPr>
-      <w:r>
-        <w:rPr>
-          <w:lang w:val="en-US"/>
-        </w:rPr>
-        <w:t>images</w:t>
-      </w:r>
-      <w:r>
-        <w:rPr>
-          <w:lang w:val="en-US"/>
-        </w:rPr>
-        <w:t>/</w:t>
-      </w:r>
-      <w:r>
-        <w:rPr>
-          <w:lang w:val="en-US"/>
-        </w:rPr>
-        <w:t>20200213_161532.jpg</w:t>
-      </w:r>
-    </w:p>
-    <w:p>
-      <w:pPr>
-        <w:rPr>
-          <w:lang w:val="en-US"/>
-        </w:rPr>
-      </w:pPr>
-      <w:r>
-        <w:rPr>
-          <w:lang w:val="en-US"/>
-        </w:rPr>
-        <w:t>images</w:t>
-      </w:r>
-      <w:r>
-        <w:rPr>
-          <w:lang w:val="en-US"/>
-        </w:rPr>
-        <w:t>/</w:t>
-      </w:r>
-      <w:r>
-        <w:rPr>
-          <w:lang w:val="en-US"/>
-        </w:rPr>
-        <w:t>20200121_231857.jpg</w:t>
-      </w:r>
-    </w:p>
-    <w:p>
-      <w:pPr>
-        <w:rPr>
-          <w:lang w:val="en-US"/>
-        </w:rPr>
-      </w:pPr>
-      <w:r>
-        <w:rPr>
-          <w:lang w:val="en-US"/>
-        </w:rPr>
-        <w:t>images</w:t>
-      </w:r>
-      <w:r>
-        <w:rPr>
-          <w:lang w:val="en-US"/>
-        </w:rPr>
-        <w:t>/</w:t>
-      </w:r>
-      <w:r>
-        <w:rPr>
-          <w:lang w:val="en-US"/>
-        </w:rPr>
-        <w:t>20200121_231937.jpg</w:t>
+        <w:t>images/20200219_143636.jpg</w:t>
+      </w:r>
+    </w:p>
+    <w:p>
+      <w:pPr>
+        <w:rPr>
+          <w:highlight w:val="yellow"/>
+          <w:lang w:val="en-US"/>
+        </w:rPr>
+      </w:pPr>
+      <w:r>
+        <w:rPr>
+          <w:highlight w:val="yellow"/>
+          <w:lang w:val="en-US"/>
+        </w:rPr>
+        <w:t>images/hummock1_top_7cm_1.jpg</w:t>
+      </w:r>
+    </w:p>
+    <w:p>
+      <w:pPr>
+        <w:rPr>
+          <w:highlight w:val="yellow"/>
+          <w:lang w:val="en-US"/>
+        </w:rPr>
+      </w:pPr>
+      <w:r>
+        <w:rPr>
+          <w:highlight w:val="yellow"/>
+          <w:lang w:val="en-US"/>
+        </w:rPr>
+        <w:t>images/20200213_161532.jpg</w:t>
+      </w:r>
+    </w:p>
+    <w:p>
+      <w:pPr>
+        <w:rPr>
+          <w:lang w:val="en-US"/>
+        </w:rPr>
+      </w:pPr>
+      <w:r>
+        <w:rPr>
+          <w:highlight w:val="yellow"/>
+          <w:lang w:val="en-US"/>
+        </w:rPr>
+        <w:t>images/20200121_231857.jpg</w:t>
+      </w:r>
+    </w:p>
+    <w:p>
+      <w:pPr>
+        <w:rPr>
+          <w:lang w:val="en-US"/>
+        </w:rPr>
+      </w:pPr>
+      <w:r>
+        <w:rPr>
+          <w:highlight w:val="yellow"/>
+          <w:lang w:val="en-US"/>
+        </w:rPr>
+        <w:t>images/20200121_231937.jpg</w:t>
       </w:r>
     </w:p>
     <w:sectPr>

</xml_diff>